<commit_message>
Update reprocess section in document
</commit_message>
<xml_diff>
--- a/documentation/multiTool.docx
+++ b/documentation/multiTool.docx
@@ -6851,6 +6851,12 @@
               </w:rPr>
               <w:t>The listkey values that can be used are specified on the webpage at developer.basware.com under GenericList API swagger instructions. Only a single listKey is currently supported by this tool</w:t>
             </w:r>
+            <w:r>
+              <w:rPr>
+                <w:lang w:val="en-US"/>
+              </w:rPr>
+              <w:t>. E.g `GenericList`</w:t>
+            </w:r>
           </w:p>
         </w:tc>
       </w:tr>
@@ -6965,6 +6971,12 @@
                 <w:lang w:val="en-US"/>
               </w:rPr>
               <w:t xml:space="preserve">Externalcode value as is set for the given record for the given entityType. Multiple externalCode values can be provided on the commandline with a comma as separator. </w:t>
+            </w:r>
+            <w:r>
+              <w:rPr>
+                <w:lang w:val="en-US"/>
+              </w:rPr>
+              <w:t>In case all data needs to reprocessed provide `--externalCode=[]` as value</w:t>
             </w:r>
           </w:p>
         </w:tc>
@@ -7252,6 +7264,100 @@
           <w:lang w:val="en-US"/>
         </w:rPr>
       </w:pPr>
+      <w:r>
+        <w:rPr>
+          <w:lang w:val="en-US"/>
+        </w:rPr>
+        <w:lastRenderedPageBreak/>
+        <w:drawing>
+          <wp:anchor distT="0" distB="0" distL="114300" distR="114300" simplePos="0" relativeHeight="251658240" behindDoc="0" locked="0" layoutInCell="1" allowOverlap="1" wp14:anchorId="3238A6C1" wp14:editId="63E3EDF4">
+            <wp:simplePos x="895350" y="895350"/>
+            <wp:positionH relativeFrom="column">
+              <wp:align>left</wp:align>
+            </wp:positionH>
+            <wp:positionV relativeFrom="paragraph">
+              <wp:align>top</wp:align>
+            </wp:positionV>
+            <wp:extent cx="5760720" cy="1675765"/>
+            <wp:effectExtent l="0" t="0" r="0" b="635"/>
+            <wp:wrapSquare wrapText="bothSides"/>
+            <wp:docPr id="16" name="Picture 16" descr="Text&#10;&#10;Description automatically generated"/>
+            <wp:cNvGraphicFramePr>
+              <a:graphicFrameLocks xmlns:a="http://schemas.openxmlformats.org/drawingml/2006/main" noChangeAspect="1"/>
+            </wp:cNvGraphicFramePr>
+            <a:graphic xmlns:a="http://schemas.openxmlformats.org/drawingml/2006/main">
+              <a:graphicData uri="http://schemas.openxmlformats.org/drawingml/2006/picture">
+                <pic:pic xmlns:pic="http://schemas.openxmlformats.org/drawingml/2006/picture">
+                  <pic:nvPicPr>
+                    <pic:cNvPr id="16" name="Picture 16" descr="Text&#10;&#10;Description automatically generated"/>
+                    <pic:cNvPicPr/>
+                  </pic:nvPicPr>
+                  <pic:blipFill>
+                    <a:blip r:embed="rId25">
+                      <a:extLst>
+                        <a:ext uri="{28A0092B-C50C-407E-A947-70E740481C1C}">
+                          <a14:useLocalDpi xmlns:a14="http://schemas.microsoft.com/office/drawing/2010/main" val="0"/>
+                        </a:ext>
+                      </a:extLst>
+                    </a:blip>
+                    <a:stretch>
+                      <a:fillRect/>
+                    </a:stretch>
+                  </pic:blipFill>
+                  <pic:spPr>
+                    <a:xfrm>
+                      <a:off x="0" y="0"/>
+                      <a:ext cx="5760720" cy="1675765"/>
+                    </a:xfrm>
+                    <a:prstGeom prst="rect">
+                      <a:avLst/>
+                    </a:prstGeom>
+                  </pic:spPr>
+                </pic:pic>
+              </a:graphicData>
+            </a:graphic>
+          </wp:anchor>
+        </w:drawing>
+      </w:r>
+      <w:r>
+        <w:rPr>
+          <w:lang w:val="en-US"/>
+        </w:rPr>
+        <w:t xml:space="preserve">Fig: Example reprocess all </w:t>
+      </w:r>
+      <w:r>
+        <w:rPr>
+          <w:lang w:val="en-US"/>
+        </w:rPr>
+        <w:t>for genericlist</w:t>
+      </w:r>
+      <w:r>
+        <w:rPr>
+          <w:lang w:val="en-US"/>
+        </w:rPr>
+        <w:br w:type="textWrapping" w:clear="all"/>
+      </w:r>
+    </w:p>
+    <w:p>
+      <w:pPr>
+        <w:rPr>
+          <w:lang w:val="en-US"/>
+        </w:rPr>
+      </w:pPr>
+    </w:p>
+    <w:p>
+      <w:pPr>
+        <w:rPr>
+          <w:lang w:val="en-US"/>
+        </w:rPr>
+      </w:pPr>
+    </w:p>
+    <w:p>
+      <w:pPr>
+        <w:rPr>
+          <w:lang w:val="en-US"/>
+        </w:rPr>
+      </w:pPr>
     </w:p>
     <w:p>
       <w:pPr>
@@ -7260,18 +7366,27 @@
           <w:color w:val="538135" w:themeColor="accent6" w:themeShade="BF"/>
           <w:sz w:val="40"/>
           <w:szCs w:val="40"/>
-        </w:rPr>
-      </w:pPr>
-      <w:r>
-        <w:lastRenderedPageBreak/>
+          <w:lang w:val="en-US"/>
+        </w:rPr>
+      </w:pPr>
+      <w:r>
+        <w:rPr>
+          <w:lang w:val="en-US"/>
+        </w:rPr>
         <w:br w:type="page"/>
       </w:r>
     </w:p>
     <w:p>
       <w:pPr>
         <w:pStyle w:val="Heading1"/>
-      </w:pPr>
-      <w:r>
+        <w:rPr>
+          <w:lang w:val="en-US"/>
+        </w:rPr>
+      </w:pPr>
+      <w:r>
+        <w:rPr>
+          <w:lang w:val="en-US"/>
+        </w:rPr>
         <w:lastRenderedPageBreak/>
         <w:t>Acknowledge Tasks</w:t>
       </w:r>
@@ -7704,7 +7819,7 @@
                     <pic:cNvPicPr/>
                   </pic:nvPicPr>
                   <pic:blipFill>
-                    <a:blip r:embed="rId25"/>
+                    <a:blip r:embed="rId26"/>
                     <a:stretch>
                       <a:fillRect/>
                     </a:stretch>
@@ -7759,7 +7874,7 @@
                     <pic:cNvPicPr/>
                   </pic:nvPicPr>
                   <pic:blipFill>
-                    <a:blip r:embed="rId26"/>
+                    <a:blip r:embed="rId27"/>
                     <a:stretch>
                       <a:fillRect/>
                     </a:stretch>

</xml_diff>